<commit_message>
Revised response to revews.
</commit_message>
<xml_diff>
--- a/doc/2016_VI_RVD_bmc_bioinformatics/revision1/response to reviewers.docx
+++ b/doc/2016_VI_RVD_bmc_bioinformatics/revision1/response to reviewers.docx
@@ -102,16 +102,47 @@
           <w:color w:val="212121"/>
           <w:szCs w:val="23"/>
         </w:rPr>
-        <w:t xml:space="preserve">in Python is now available in the bitbucket </w:t>
-      </w:r>
-      <w:r>
-        <w:rPr>
-          <w:rFonts w:ascii="Arial" w:eastAsia="Times New Roman" w:hAnsi="Arial" w:cs="Arial"/>
-          <w:b/>
-          <w:color w:val="212121"/>
-          <w:szCs w:val="23"/>
-        </w:rPr>
-        <w:t xml:space="preserve">git </w:t>
+        <w:t xml:space="preserve">in Python is now available in the </w:t>
+      </w:r>
+      <w:proofErr w:type="spellStart"/>
+      <w:r>
+        <w:rPr>
+          <w:rFonts w:ascii="Arial" w:eastAsia="Times New Roman" w:hAnsi="Arial" w:cs="Arial"/>
+          <w:b/>
+          <w:color w:val="212121"/>
+          <w:szCs w:val="23"/>
+        </w:rPr>
+        <w:t>bitbucket</w:t>
+      </w:r>
+      <w:proofErr w:type="spellEnd"/>
+      <w:r>
+        <w:rPr>
+          <w:rFonts w:ascii="Arial" w:eastAsia="Times New Roman" w:hAnsi="Arial" w:cs="Arial"/>
+          <w:b/>
+          <w:color w:val="212121"/>
+          <w:szCs w:val="23"/>
+        </w:rPr>
+        <w:t xml:space="preserve"> </w:t>
+      </w:r>
+      <w:proofErr w:type="spellStart"/>
+      <w:r>
+        <w:rPr>
+          <w:rFonts w:ascii="Arial" w:eastAsia="Times New Roman" w:hAnsi="Arial" w:cs="Arial"/>
+          <w:b/>
+          <w:color w:val="212121"/>
+          <w:szCs w:val="23"/>
+        </w:rPr>
+        <w:t>git</w:t>
+      </w:r>
+      <w:proofErr w:type="spellEnd"/>
+      <w:r>
+        <w:rPr>
+          <w:rFonts w:ascii="Arial" w:eastAsia="Times New Roman" w:hAnsi="Arial" w:cs="Arial"/>
+          <w:b/>
+          <w:color w:val="212121"/>
+          <w:szCs w:val="23"/>
+        </w:rPr>
+        <w:t xml:space="preserve"> </w:t>
       </w:r>
       <w:r>
         <w:rPr>
@@ -239,7 +270,43 @@
           <w:color w:val="212121"/>
           <w:szCs w:val="23"/>
         </w:rPr>
-        <w:t>Although the software tools CRISP and SNVer are mentioned in the introduction, these tools were not included in the benchmark shown in the results section. SNPs identified with these tools should be included in the comparison taking into account that their models are a-priori more suitable for the described experimental setup compared to tools such as samtools or GATK, which are designed for SNV discovery on individual samples.</w:t>
+        <w:t xml:space="preserve">Although the software tools CRISP and </w:t>
+      </w:r>
+      <w:proofErr w:type="spellStart"/>
+      <w:r>
+        <w:rPr>
+          <w:rFonts w:ascii="Arial" w:eastAsia="Times New Roman" w:hAnsi="Arial" w:cs="Arial"/>
+          <w:color w:val="212121"/>
+          <w:szCs w:val="23"/>
+        </w:rPr>
+        <w:t>SNVer</w:t>
+      </w:r>
+      <w:proofErr w:type="spellEnd"/>
+      <w:r>
+        <w:rPr>
+          <w:rFonts w:ascii="Arial" w:eastAsia="Times New Roman" w:hAnsi="Arial" w:cs="Arial"/>
+          <w:color w:val="212121"/>
+          <w:szCs w:val="23"/>
+        </w:rPr>
+        <w:t xml:space="preserve"> are mentioned in the introduction, these tools were not included in the benchmark shown in the results section. SNPs identified with these tools should be included in the comparison taking into account that their models are a-priori more suitable for the described experimental setup compared to tools such as </w:t>
+      </w:r>
+      <w:proofErr w:type="spellStart"/>
+      <w:r>
+        <w:rPr>
+          <w:rFonts w:ascii="Arial" w:eastAsia="Times New Roman" w:hAnsi="Arial" w:cs="Arial"/>
+          <w:color w:val="212121"/>
+          <w:szCs w:val="23"/>
+        </w:rPr>
+        <w:t>samtools</w:t>
+      </w:r>
+      <w:proofErr w:type="spellEnd"/>
+      <w:r>
+        <w:rPr>
+          <w:rFonts w:ascii="Arial" w:eastAsia="Times New Roman" w:hAnsi="Arial" w:cs="Arial"/>
+          <w:color w:val="212121"/>
+          <w:szCs w:val="23"/>
+        </w:rPr>
+        <w:t xml:space="preserve"> or GATK, which are designed for SNV discovery on individual samples.</w:t>
       </w:r>
     </w:p>
     <w:p>
@@ -322,7 +389,27 @@
           <w:color w:val="212121"/>
           <w:szCs w:val="23"/>
         </w:rPr>
-        <w:t xml:space="preserve">the results of CRISP and SNVer in the </w:t>
+        <w:t xml:space="preserve">the results of CRISP and </w:t>
+      </w:r>
+      <w:proofErr w:type="spellStart"/>
+      <w:r>
+        <w:rPr>
+          <w:rFonts w:ascii="Arial" w:eastAsia="Times New Roman" w:hAnsi="Arial" w:cs="Arial"/>
+          <w:b/>
+          <w:color w:val="212121"/>
+          <w:szCs w:val="23"/>
+        </w:rPr>
+        <w:t>SNVer</w:t>
+      </w:r>
+      <w:proofErr w:type="spellEnd"/>
+      <w:r>
+        <w:rPr>
+          <w:rFonts w:ascii="Arial" w:eastAsia="Times New Roman" w:hAnsi="Arial" w:cs="Arial"/>
+          <w:b/>
+          <w:color w:val="212121"/>
+          <w:szCs w:val="23"/>
+        </w:rPr>
+        <w:t xml:space="preserve"> in the </w:t>
       </w:r>
       <w:r>
         <w:rPr>
@@ -422,7 +509,25 @@
           <w:color w:val="212121"/>
           <w:szCs w:val="23"/>
         </w:rPr>
-        <w:t xml:space="preserve"> event. SNVer performs very </w:t>
+        <w:t xml:space="preserve"> event. </w:t>
+      </w:r>
+      <w:proofErr w:type="spellStart"/>
+      <w:r>
+        <w:rPr>
+          <w:rFonts w:ascii="Arial" w:eastAsia="Times New Roman" w:hAnsi="Arial" w:cs="Arial"/>
+          <w:color w:val="212121"/>
+          <w:szCs w:val="23"/>
+        </w:rPr>
+        <w:t>SNVer</w:t>
+      </w:r>
+      <w:proofErr w:type="spellEnd"/>
+      <w:r>
+        <w:rPr>
+          <w:rFonts w:ascii="Arial" w:eastAsia="Times New Roman" w:hAnsi="Arial" w:cs="Arial"/>
+          <w:color w:val="212121"/>
+          <w:szCs w:val="23"/>
+        </w:rPr>
+        <w:t xml:space="preserve"> performs very </w:t>
       </w:r>
       <w:r>
         <w:rPr>
@@ -582,7 +687,25 @@
           <w:color w:val="212121"/>
           <w:szCs w:val="23"/>
         </w:rPr>
-        <w:t>CRISP and SNVer both show very low sensitivity at 0.1% NRAF events.</w:t>
+        <w:t xml:space="preserve">CRISP and </w:t>
+      </w:r>
+      <w:proofErr w:type="spellStart"/>
+      <w:r>
+        <w:rPr>
+          <w:rFonts w:ascii="Arial" w:eastAsia="Times New Roman" w:hAnsi="Arial" w:cs="Arial"/>
+          <w:color w:val="212121"/>
+          <w:szCs w:val="23"/>
+        </w:rPr>
+        <w:t>SNVer</w:t>
+      </w:r>
+      <w:proofErr w:type="spellEnd"/>
+      <w:r>
+        <w:rPr>
+          <w:rFonts w:ascii="Arial" w:eastAsia="Times New Roman" w:hAnsi="Arial" w:cs="Arial"/>
+          <w:color w:val="212121"/>
+          <w:szCs w:val="23"/>
+        </w:rPr>
+        <w:t xml:space="preserve"> both show very low sensitivity at 0.1% NRAF events.</w:t>
       </w:r>
     </w:p>
     <w:p>
@@ -651,19 +774,45 @@
         </w:rPr>
         <w:t xml:space="preserve">Our description of the experiments in subsection “Synthetic DNA Sequence Data” was confusing and we have clarified it in the manuscript. Briefly, these are in-vitro mixture experiments, not in-silico mixture experiments. We have found that mixing in-silico is a good first step, but does not capture the variation as well as actual in-vitro mixture data. So, we chemically synthesized two DNA fragments – one with 14 variant loci compared to the other. Then we combined these fragments at defined molar fractions to yield the fractions of interest: 0.1%, 0.3%, 1.0%, 10% and 100%. </w:t>
       </w:r>
-    </w:p>
-    <w:p>
-      <w:pPr>
-        <w:shd w:val="clear" w:color="auto" w:fill="FFFFFF"/>
-        <w:spacing w:after="0" w:line="240" w:lineRule="auto"/>
-        <w:rPr>
-          <w:rFonts w:ascii="Arial" w:eastAsia="Times New Roman" w:hAnsi="Arial" w:cs="Arial"/>
-          <w:color w:val="212121"/>
-          <w:szCs w:val="23"/>
-        </w:rPr>
-      </w:pPr>
+      <w:r>
+        <w:rPr>
+          <w:rFonts w:ascii="Arial" w:eastAsia="Times New Roman" w:hAnsi="Arial" w:cs="Arial"/>
+          <w:color w:val="212121"/>
+          <w:szCs w:val="23"/>
+        </w:rPr>
+        <w:t xml:space="preserve">In order to capture the dependence of our method on sequencing depth, we </w:t>
+      </w:r>
+      <w:proofErr w:type="spellStart"/>
+      <w:r>
+        <w:rPr>
+          <w:rFonts w:ascii="Arial" w:eastAsia="Times New Roman" w:hAnsi="Arial" w:cs="Arial"/>
+          <w:color w:val="212121"/>
+          <w:szCs w:val="23"/>
+        </w:rPr>
+        <w:t>downsampled</w:t>
+      </w:r>
+      <w:proofErr w:type="spellEnd"/>
+      <w:r>
+        <w:rPr>
+          <w:rFonts w:ascii="Arial" w:eastAsia="Times New Roman" w:hAnsi="Arial" w:cs="Arial"/>
+          <w:color w:val="212121"/>
+          <w:szCs w:val="23"/>
+        </w:rPr>
+        <w:t xml:space="preserve"> the dataset in-silico using Picard.</w:t>
+      </w:r>
       <w:bookmarkStart w:id="0" w:name="_GoBack"/>
       <w:bookmarkEnd w:id="0"/>
+    </w:p>
+    <w:p>
+      <w:pPr>
+        <w:shd w:val="clear" w:color="auto" w:fill="FFFFFF"/>
+        <w:spacing w:after="0" w:line="240" w:lineRule="auto"/>
+        <w:rPr>
+          <w:rFonts w:ascii="Arial" w:eastAsia="Times New Roman" w:hAnsi="Arial" w:cs="Arial"/>
+          <w:color w:val="212121"/>
+          <w:szCs w:val="23"/>
+        </w:rPr>
+      </w:pPr>
     </w:p>
     <w:p>
       <w:pPr>

</xml_diff>